<commit_message>
Update IEEE-830 Software Requirements Specification (SRS) Document.docx
</commit_message>
<xml_diff>
--- a/IEEE-830 Software Requirements Specification (SRS) Document.docx
+++ b/IEEE-830 Software Requirements Specification (SRS) Document.docx
@@ -81,6 +81,12 @@
           <w:rFonts w:ascii="Times New Roman" w:eastAsia="Times New Roman" w:hAnsi="Times New Roman" w:cs="Times New Roman"/>
         </w:rPr>
         <w:t xml:space="preserve"> Anaum Syed</w:t>
+      </w:r>
+      <w:r>
+        <w:rPr>
+          <w:rFonts w:ascii="Times New Roman" w:eastAsia="Times New Roman" w:hAnsi="Times New Roman" w:cs="Times New Roman"/>
+        </w:rPr>
+        <w:t xml:space="preserve"> </w:t>
       </w:r>
     </w:p>
     <w:p>
@@ -2650,21 +2656,7 @@
         <w:rPr>
           <w:rFonts w:ascii="Times New Roman" w:eastAsia="Times New Roman" w:hAnsi="Times New Roman" w:cs="Times New Roman"/>
         </w:rPr>
-        <w:t xml:space="preserve">The system </w:t>
-      </w:r>
-      <w:proofErr w:type="gramStart"/>
-      <w:r>
-        <w:rPr>
-          <w:rFonts w:ascii="Times New Roman" w:eastAsia="Times New Roman" w:hAnsi="Times New Roman" w:cs="Times New Roman"/>
-        </w:rPr>
-        <w:t>has to</w:t>
-      </w:r>
-      <w:proofErr w:type="gramEnd"/>
-      <w:r>
-        <w:rPr>
-          <w:rFonts w:ascii="Times New Roman" w:eastAsia="Times New Roman" w:hAnsi="Times New Roman" w:cs="Times New Roman"/>
-        </w:rPr>
-        <w:t xml:space="preserve"> abide by all applicable laws, rules, and industry specifications.</w:t>
+        <w:t>The system has to abide by all applicable laws, rules, and industry specifications.</w:t>
       </w:r>
       <w:bookmarkEnd w:id="0"/>
       <w:r>
@@ -2977,19 +2969,11 @@
           <w:rFonts w:ascii="Times New Roman" w:eastAsia="Times New Roman" w:hAnsi="Times New Roman" w:cs="Times New Roman"/>
         </w:rPr>
       </w:pPr>
-      <w:proofErr w:type="gramStart"/>
-      <w:r>
-        <w:rPr>
-          <w:rFonts w:ascii="Times New Roman" w:eastAsia="Times New Roman" w:hAnsi="Times New Roman" w:cs="Times New Roman"/>
-        </w:rPr>
-        <w:t>Through the use of</w:t>
-      </w:r>
-      <w:proofErr w:type="gramEnd"/>
-      <w:r>
-        <w:rPr>
-          <w:rFonts w:ascii="Times New Roman" w:eastAsia="Times New Roman" w:hAnsi="Times New Roman" w:cs="Times New Roman"/>
-        </w:rPr>
-        <w:t xml:space="preserve"> RFID or barcode scanners, the system will enable maintenance personnel to check out equipment. </w:t>
+      <w:r>
+        <w:rPr>
+          <w:rFonts w:ascii="Times New Roman" w:eastAsia="Times New Roman" w:hAnsi="Times New Roman" w:cs="Times New Roman"/>
+        </w:rPr>
+        <w:t xml:space="preserve">Through the use of RFID or barcode scanners, the system will enable maintenance personnel to check out equipment. </w:t>
       </w:r>
     </w:p>
     <w:p>
@@ -3317,19 +3301,11 @@
         </w:rPr>
         <w:t xml:space="preserve"> </w:t>
       </w:r>
-      <w:proofErr w:type="gramStart"/>
-      <w:r>
-        <w:rPr>
-          <w:rFonts w:ascii="Times New Roman" w:eastAsia="Times New Roman" w:hAnsi="Times New Roman" w:cs="Times New Roman"/>
-        </w:rPr>
-        <w:t>In order to</w:t>
-      </w:r>
-      <w:proofErr w:type="gramEnd"/>
-      <w:r>
-        <w:rPr>
-          <w:rFonts w:ascii="Times New Roman" w:eastAsia="Times New Roman" w:hAnsi="Times New Roman" w:cs="Times New Roman"/>
-        </w:rPr>
-        <w:t xml:space="preserve"> guarantee continued operation during maintenance activities, the system must have a high availability rate.</w:t>
+      <w:r>
+        <w:rPr>
+          <w:rFonts w:ascii="Times New Roman" w:eastAsia="Times New Roman" w:hAnsi="Times New Roman" w:cs="Times New Roman"/>
+        </w:rPr>
+        <w:t>In order to guarantee continued operation during maintenance activities, the system must have a high availability rate.</w:t>
       </w:r>
     </w:p>
     <w:p>

</xml_diff>